<commit_message>
Add outro and link for contol method
</commit_message>
<xml_diff>
--- a/1.monday/control-methods/control-methods.docx
+++ b/1.monday/control-methods/control-methods.docx
@@ -567,7 +567,15 @@
                 <w:sz w:val="28"/>
                 <w:szCs w:val="28"/>
               </w:rPr>
-              <w:t>2017</w:t>
+              <w:t>201</w:t>
+            </w:r>
+            <w:r>
+              <w:rPr>
+                <w:rFonts w:cs="Times New Roman"/>
+                <w:sz w:val="28"/>
+                <w:szCs w:val="28"/>
+              </w:rPr>
+              <w:t>8</w:t>
             </w:r>
           </w:p>
         </w:tc>
@@ -1317,6 +1325,9 @@
       <w:bookmarkEnd w:id="0"/>
     </w:p>
     <w:p>
+      <w:pPr>
+        <w:ind w:firstLine="708"/>
+      </w:pPr>
       <w:r>
         <w:t>Си</w:t>
       </w:r>
@@ -1369,16 +1380,16 @@
         <w:t xml:space="preserve">принимающего </w:t>
       </w:r>
       <w:r>
-        <w:t xml:space="preserve">и </w:t>
-      </w:r>
-      <w:r>
-        <w:t>передающего</w:t>
-      </w:r>
-      <w:r>
-        <w:t xml:space="preserve"> </w:t>
-      </w:r>
-      <w:r>
-        <w:t>устройства. Стандарты СЦИ определяют характеристики цифровых сигналов, в</w:t>
+        <w:t xml:space="preserve">и передающего </w:t>
+      </w:r>
+      <w:r>
+        <w:t>устройства</w:t>
+      </w:r>
+      <w:r>
+        <w:t xml:space="preserve"> [2]</w:t>
+      </w:r>
+      <w:r>
+        <w:t>. Стандарты СЦИ определяют характеристики цифровых сигналов, в</w:t>
       </w:r>
       <w:r>
         <w:t>ключая структуру фреймов</w:t>
@@ -1401,36 +1412,37 @@
         <w:t xml:space="preserve">, </w:t>
       </w:r>
       <w:r>
-        <w:t>оборудование может легко соединяться и устанавливаться в одной линии, что наилучшим образом демонст</w:t>
-      </w:r>
-      <w:r>
-        <w:t>рирует системную совместимость.</w:t>
-      </w:r>
-      <w:r>
-        <w:t xml:space="preserve"> </w:t>
-      </w:r>
-      <w:r>
-        <w:t>Система SDH обеспечивает набор стандартных скоростей. Базовый уровень ско</w:t>
-      </w:r>
-      <w:r>
-        <w:t>рости — STM-1 (155,52 Mбит/с)</w:t>
-      </w:r>
-      <w:r>
-        <w:t>. Цифровые скорости более высоких уровней определяются умножением скорости потока STM</w:t>
-      </w:r>
-      <w:r>
-        <w:t>-1.</w:t>
+        <w:t>оборудование может легко соединяться и устанавливаться в одной линии, что наилучшим образом демонстрирует системную совместимость.</w:t>
+      </w:r>
+      <w:r>
+        <w:t xml:space="preserve"> </w:t>
+      </w:r>
+      <w:r>
+        <w:t>Система SDH обеспечивает набор стандартных скоростей. Базовый уровень скорости — STM-1 (155,52 Mбит/с)</w:t>
+      </w:r>
+      <w:r>
+        <w:t xml:space="preserve"> [3]</w:t>
+      </w:r>
+      <w:bookmarkStart w:id="1" w:name="_GoBack"/>
+      <w:bookmarkEnd w:id="1"/>
+      <w:r>
+        <w:t>. Цифровые скорости более высоких уровней определяются умножением скорости потока STM-1.</w:t>
       </w:r>
     </w:p>
     <w:p>
       <w:pPr>
         <w:pStyle w:val="Heading2"/>
       </w:pPr>
-      <w:bookmarkStart w:id="1" w:name="_Toc506243303"/>
+      <w:bookmarkStart w:id="2" w:name="_Toc506243303"/>
+    </w:p>
+    <w:p>
+      <w:pPr>
+        <w:pStyle w:val="Heading2"/>
+      </w:pPr>
       <w:r>
         <w:t>Основные функциональные задачи, решаемы сетью SDH</w:t>
       </w:r>
-      <w:bookmarkEnd w:id="1"/>
+      <w:bookmarkEnd w:id="2"/>
     </w:p>
     <w:p/>
     <w:p>
@@ -1536,7 +1548,7 @@
       <w:pPr>
         <w:pStyle w:val="Heading1"/>
       </w:pPr>
-      <w:bookmarkStart w:id="2" w:name="_Toc506243304"/>
+      <w:bookmarkStart w:id="3" w:name="_Toc506243304"/>
       <w:r>
         <w:lastRenderedPageBreak/>
         <w:t>Многослойная</w:t>
@@ -1544,10 +1556,11 @@
       <w:r>
         <w:t xml:space="preserve"> архитектура сетей СЦИ</w:t>
       </w:r>
-      <w:bookmarkEnd w:id="2"/>
+      <w:bookmarkEnd w:id="3"/>
     </w:p>
     <w:p>
       <w:pPr>
+        <w:ind w:firstLine="708"/>
         <w:rPr>
           <w:bCs/>
         </w:rPr>
@@ -1709,6 +1722,19 @@
           <w:i/>
         </w:rPr>
         <w:t>слой каналов, слой трактов и среды передачи</w:t>
+      </w:r>
+      <w:r>
+        <w:rPr>
+          <w:bCs/>
+          <w:i/>
+        </w:rPr>
+        <w:t xml:space="preserve"> </w:t>
+      </w:r>
+      <w:r>
+        <w:rPr>
+          <w:bCs/>
+        </w:rPr>
+        <w:t>[4]</w:t>
       </w:r>
       <w:r>
         <w:rPr>
@@ -2684,56 +2710,15 @@
       <w:r>
         <w:rPr>
           <w:bCs/>
-        </w:rPr>
-        <w:t>низшего</w:t>
-      </w:r>
-      <w:r>
-        <w:rPr>
-          <w:bCs/>
-        </w:rPr>
-        <w:t xml:space="preserve"> </w:t>
-      </w:r>
-      <w:r>
-        <w:rPr>
-          <w:bCs/>
-        </w:rPr>
-        <w:t>порядка</w:t>
-      </w:r>
-      <w:r>
-        <w:rPr>
-          <w:bCs/>
-        </w:rPr>
-        <w:t xml:space="preserve"> </w:t>
-      </w:r>
-      <w:r>
-        <w:rPr>
-          <w:bCs/>
-        </w:rPr>
-        <w:t>и</w:t>
-      </w:r>
-      <w:r>
-        <w:rPr>
-          <w:bCs/>
-        </w:rPr>
-        <w:t xml:space="preserve"> </w:t>
-      </w:r>
-      <w:r>
-        <w:rPr>
-          <w:bCs/>
-        </w:rPr>
-        <w:t>высшего</w:t>
-      </w:r>
-      <w:r>
-        <w:rPr>
-          <w:bCs/>
-        </w:rPr>
-        <w:t xml:space="preserve"> </w:t>
-      </w:r>
-      <w:r>
-        <w:rPr>
-          <w:bCs/>
-        </w:rPr>
-        <w:t>порядка.</w:t>
+          <w:i/>
+        </w:rPr>
+        <w:t>низшего порядка и высшего порядка</w:t>
+      </w:r>
+      <w:r>
+        <w:rPr>
+          <w:bCs/>
+        </w:rPr>
+        <w:t>.</w:t>
       </w:r>
       <w:r>
         <w:rPr>
@@ -2916,7 +2901,20 @@
         <w:rPr>
           <w:bCs/>
         </w:rPr>
-        <w:t>трактов и зависит от среды передачи. Слой среды передачи делится на два сетевых слоя: слой секций и слой физической среды.</w:t>
+        <w:t xml:space="preserve">трактов и зависит от среды передачи. Слой среды передачи делится на два сетевых слоя: </w:t>
+      </w:r>
+      <w:r>
+        <w:rPr>
+          <w:bCs/>
+          <w:i/>
+        </w:rPr>
+        <w:t>слой секций и слой физической среды</w:t>
+      </w:r>
+      <w:r>
+        <w:rPr>
+          <w:bCs/>
+        </w:rPr>
+        <w:t>.</w:t>
       </w:r>
       <w:r>
         <w:rPr>
@@ -3443,27 +3441,10 @@
       <w:pPr>
         <w:pStyle w:val="Heading1"/>
       </w:pPr>
-      <w:bookmarkStart w:id="3" w:name="_Toc506243305"/>
+      <w:bookmarkStart w:id="4" w:name="_Toc506243305"/>
       <w:r>
         <w:lastRenderedPageBreak/>
         <w:t>Методы контроля качества</w:t>
-      </w:r>
-      <w:bookmarkEnd w:id="3"/>
-    </w:p>
-    <w:p>
-      <w:pPr>
-        <w:rPr>
-          <w:bCs/>
-        </w:rPr>
-      </w:pPr>
-    </w:p>
-    <w:p>
-      <w:pPr>
-        <w:pStyle w:val="Heading2"/>
-      </w:pPr>
-      <w:bookmarkStart w:id="4" w:name="_Toc506243306"/>
-      <w:r>
-        <w:t>Физический контроль</w:t>
       </w:r>
       <w:bookmarkEnd w:id="4"/>
     </w:p>
@@ -3473,594 +3454,740 @@
           <w:bCs/>
         </w:rPr>
       </w:pPr>
-      <w:r>
-        <w:rPr>
-          <w:bCs/>
-        </w:rPr>
-        <w:t xml:space="preserve">Для количественной оценки состояния объекта </w:t>
-      </w:r>
-      <w:r>
-        <w:rPr>
-          <w:bCs/>
-        </w:rPr>
-        <w:t>применяют преобразователи, которые преобразу</w:t>
-      </w:r>
-      <w:r>
-        <w:rPr>
-          <w:bCs/>
-        </w:rPr>
-        <w:t>ют физические параметры (температура, давление</w:t>
-      </w:r>
-      <w:r>
-        <w:rPr>
-          <w:bCs/>
-        </w:rPr>
-        <w:t>) в нормированные элект</w:t>
-      </w:r>
-      <w:r>
-        <w:rPr>
-          <w:bCs/>
-        </w:rPr>
-        <w:t xml:space="preserve">рические сигналы. Контроллер </w:t>
-      </w:r>
-      <w:r>
-        <w:rPr>
-          <w:bCs/>
-        </w:rPr>
-        <w:t>измеряет значения этих сигналов и передает их на ПУ в цифровом виде в посылках т</w:t>
-      </w:r>
-      <w:r>
-        <w:rPr>
-          <w:bCs/>
-        </w:rPr>
-        <w:t xml:space="preserve">елеизмерений. </w:t>
-      </w:r>
-      <w:r>
-        <w:rPr>
-          <w:bCs/>
-        </w:rPr>
-        <w:t>Программа для ЭВМ может отслеживать уровни приходящи</w:t>
-      </w:r>
-      <w:r>
-        <w:rPr>
-          <w:bCs/>
-        </w:rPr>
-        <w:t xml:space="preserve">х измерений и сигнализировать </w:t>
-      </w:r>
-      <w:r>
-        <w:rPr>
-          <w:bCs/>
-        </w:rPr>
-        <w:t>о превышении критического порога.</w:t>
-      </w:r>
-      <w:r>
-        <w:rPr>
-          <w:bCs/>
-        </w:rPr>
-        <w:t xml:space="preserve"> </w:t>
-      </w:r>
-      <w:r>
-        <w:rPr>
-          <w:bCs/>
-        </w:rPr>
-        <w:t>Ниже перечислены основные методы оценки.</w:t>
-      </w:r>
     </w:p>
     <w:p>
       <w:pPr>
-        <w:rPr>
-          <w:bCs/>
-        </w:rPr>
-      </w:pPr>
-      <w:r>
-        <w:rPr>
-          <w:bCs/>
-        </w:rPr>
-        <w:t>Телесигнализация. Используется для дистанцио</w:t>
-      </w:r>
-      <w:r>
-        <w:rPr>
-          <w:bCs/>
-        </w:rPr>
-        <w:t>нного контроля дискретных изме</w:t>
-      </w:r>
-      <w:r>
-        <w:rPr>
-          <w:bCs/>
-        </w:rPr>
-        <w:t>нени</w:t>
-      </w:r>
-      <w:r>
-        <w:rPr>
-          <w:bCs/>
-        </w:rPr>
-        <w:t>й</w:t>
-      </w:r>
-      <w:r>
-        <w:rPr>
-          <w:bCs/>
-        </w:rPr>
-        <w:t xml:space="preserve"> состояния объекта. Для получения данных объект оснащают дат</w:t>
-      </w:r>
-      <w:r>
-        <w:rPr>
-          <w:bCs/>
-        </w:rPr>
-        <w:t xml:space="preserve">чиками. </w:t>
-      </w:r>
-      <w:r>
-        <w:rPr>
-          <w:bCs/>
-        </w:rPr>
-        <w:t>Контроллер опрашивает состояние датчиков и при изменении состояния передает информацию о событии на ПУ в корот</w:t>
-      </w:r>
-      <w:r>
-        <w:rPr>
-          <w:bCs/>
-        </w:rPr>
-        <w:t>кой посылке, обычно называемой телесигналом.</w:t>
-      </w:r>
-    </w:p>
-    <w:p>
-      <w:pPr>
-        <w:rPr>
-          <w:bCs/>
-        </w:rPr>
-      </w:pPr>
-      <w:r>
-        <w:rPr>
-          <w:bCs/>
-        </w:rPr>
-        <w:t xml:space="preserve">Телеизмерения. </w:t>
-      </w:r>
-      <w:r>
-        <w:rPr>
-          <w:bCs/>
-        </w:rPr>
-        <w:t>Используют для получения количественно</w:t>
-      </w:r>
-      <w:r>
-        <w:rPr>
-          <w:bCs/>
-        </w:rPr>
-        <w:t>й</w:t>
-      </w:r>
-      <w:r>
-        <w:rPr>
-          <w:bCs/>
-        </w:rPr>
-        <w:t xml:space="preserve"> оценки характеристик контролируемого процесса</w:t>
-      </w:r>
-      <w:r>
-        <w:rPr>
-          <w:bCs/>
-        </w:rPr>
-        <w:t>. Для измере</w:t>
-      </w:r>
-      <w:r>
-        <w:rPr>
-          <w:bCs/>
-        </w:rPr>
-        <w:t>ния на объекте используют преобразователи, которые преобразуют физические параметры в нормированные электрические</w:t>
-      </w:r>
-      <w:r>
-        <w:rPr>
-          <w:bCs/>
-        </w:rPr>
-        <w:t xml:space="preserve"> сигналы. Контроллер </w:t>
-      </w:r>
-      <w:r>
-        <w:rPr>
-          <w:bCs/>
-        </w:rPr>
-        <w:t>измеряет значения этих сигналов и по запросам ПУ или спорадически пер</w:t>
-      </w:r>
-      <w:r>
-        <w:rPr>
-          <w:bCs/>
-        </w:rPr>
-        <w:t xml:space="preserve">едает их на ПУ в цифровом виде. </w:t>
-      </w:r>
-      <w:r>
-        <w:rPr>
-          <w:bCs/>
-        </w:rPr>
-        <w:t xml:space="preserve">Важным параметром </w:t>
-      </w:r>
-      <w:r>
-        <w:rPr>
-          <w:bCs/>
-        </w:rPr>
-        <w:t xml:space="preserve">является точность. </w:t>
-      </w:r>
-      <w:r>
-        <w:rPr>
-          <w:bCs/>
-        </w:rPr>
-        <w:t>Современные системы оснащают 10...14-разрядными АЦП, что позволяет достичь точности измерени</w:t>
-      </w:r>
-      <w:r>
-        <w:rPr>
-          <w:bCs/>
-        </w:rPr>
-        <w:t>й</w:t>
-      </w:r>
-      <w:r>
-        <w:rPr>
-          <w:bCs/>
-        </w:rPr>
-        <w:t xml:space="preserve"> 0,25...0,1%. Дальне</w:t>
-      </w:r>
-      <w:r>
-        <w:rPr>
-          <w:bCs/>
-        </w:rPr>
-        <w:t>й</w:t>
-      </w:r>
-      <w:r>
-        <w:rPr>
-          <w:bCs/>
-        </w:rPr>
-        <w:t>шее повышение точности ограничивается наличием наводок на измерительные цепи</w:t>
-      </w:r>
-      <w:r>
-        <w:rPr>
-          <w:bCs/>
-        </w:rPr>
-        <w:t>.</w:t>
-      </w:r>
-    </w:p>
-    <w:p>
-      <w:pPr>
-        <w:rPr>
-          <w:bCs/>
-        </w:rPr>
-      </w:pPr>
-      <w:r>
-        <w:rPr>
-          <w:bCs/>
-        </w:rPr>
-        <w:t>Телеуправление. При необходимости вмешательства в ход контролируемого процесса оператор посредством ЭВМ выдает в систему команду телеу</w:t>
-      </w:r>
-      <w:r>
-        <w:rPr>
-          <w:bCs/>
-        </w:rPr>
-        <w:t>правления, обеспечивает дистан</w:t>
-      </w:r>
-      <w:r>
-        <w:rPr>
-          <w:bCs/>
-        </w:rPr>
-        <w:t xml:space="preserve">ционное управление объектом контроля. </w:t>
-      </w:r>
-    </w:p>
-    <w:p>
-      <w:pPr>
-        <w:rPr>
-          <w:bCs/>
-        </w:rPr>
-      </w:pPr>
-      <w:r>
-        <w:rPr>
-          <w:bCs/>
-        </w:rPr>
-        <w:lastRenderedPageBreak/>
-        <w:t>Телерегулирование. Обеспечивает дистанционное задание уровня возде</w:t>
-      </w:r>
-      <w:r>
-        <w:rPr>
-          <w:bCs/>
-        </w:rPr>
-        <w:t>й</w:t>
-      </w:r>
-      <w:r>
-        <w:rPr>
-          <w:bCs/>
-        </w:rPr>
-        <w:t>ствия на объект упра</w:t>
-      </w:r>
-      <w:r>
-        <w:rPr>
-          <w:bCs/>
-        </w:rPr>
-        <w:t>вления. Управле</w:t>
-      </w:r>
-      <w:r>
-        <w:rPr>
-          <w:bCs/>
-        </w:rPr>
-        <w:t>ние начинается с задания оператором величины возде</w:t>
-      </w:r>
-      <w:r>
-        <w:rPr>
-          <w:bCs/>
-        </w:rPr>
-        <w:t>й</w:t>
-      </w:r>
-      <w:r>
-        <w:rPr>
-          <w:bCs/>
-        </w:rPr>
-        <w:t>ствия, а затем выдаче</w:t>
-      </w:r>
-      <w:r>
-        <w:rPr>
-          <w:bCs/>
-        </w:rPr>
-        <w:t>й</w:t>
-      </w:r>
-      <w:r>
-        <w:rPr>
-          <w:bCs/>
-        </w:rPr>
-        <w:t xml:space="preserve"> команды с ЭВМ. Команда </w:t>
-      </w:r>
-      <w:r>
-        <w:rPr>
-          <w:bCs/>
-        </w:rPr>
-        <w:t>передается с пункта управления на контролируемы</w:t>
-      </w:r>
-      <w:r>
-        <w:rPr>
-          <w:bCs/>
-        </w:rPr>
-        <w:t>й</w:t>
-      </w:r>
-      <w:r>
-        <w:rPr>
-          <w:bCs/>
-        </w:rPr>
-        <w:t xml:space="preserve"> пункт по каналу связи.</w:t>
-      </w:r>
-    </w:p>
-    <w:p>
-      <w:pPr>
-        <w:rPr>
-          <w:bCs/>
-        </w:rPr>
-      </w:pPr>
-      <w:r>
-        <w:rPr>
-          <w:bCs/>
-        </w:rPr>
-        <w:t>К остальным важным измерениям относят диагностический контроль и метод частичных разрядов.</w:t>
-      </w:r>
-      <w:r>
-        <w:rPr>
-          <w:rFonts w:cs="Times New Roman"/>
-          <w:szCs w:val="28"/>
-        </w:rPr>
-        <w:t xml:space="preserve"> Для того, чтобы выявить способность кабеля к дальне</w:t>
-      </w:r>
-      <w:r>
-        <w:rPr>
-          <w:rFonts w:cs="Times New Roman"/>
-          <w:szCs w:val="28"/>
-        </w:rPr>
-        <w:t>й</w:t>
-      </w:r>
-      <w:r>
-        <w:rPr>
-          <w:rFonts w:cs="Times New Roman"/>
-          <w:szCs w:val="28"/>
-        </w:rPr>
-        <w:t>ше</w:t>
-      </w:r>
-      <w:r>
-        <w:rPr>
-          <w:rFonts w:cs="Times New Roman"/>
-          <w:szCs w:val="28"/>
-        </w:rPr>
-        <w:t>й</w:t>
-      </w:r>
-      <w:r>
-        <w:rPr>
-          <w:rFonts w:cs="Times New Roman"/>
-          <w:szCs w:val="28"/>
-        </w:rPr>
-        <w:t xml:space="preserve"> работе, нужны дополнительные меры, к которым относятся различные испытания не прямого возде</w:t>
-      </w:r>
-      <w:r>
-        <w:rPr>
-          <w:rFonts w:cs="Times New Roman"/>
-          <w:szCs w:val="28"/>
-        </w:rPr>
-        <w:t>й</w:t>
-      </w:r>
-      <w:r>
-        <w:rPr>
-          <w:rFonts w:cs="Times New Roman"/>
-          <w:szCs w:val="28"/>
-        </w:rPr>
-        <w:t>ствия на объект и которые называются диагностическими методами.</w:t>
-      </w:r>
-      <w:r>
-        <w:rPr>
-          <w:bCs/>
-        </w:rPr>
-        <w:t xml:space="preserve"> </w:t>
-      </w:r>
-      <w:r>
-        <w:rPr>
-          <w:rFonts w:cs="Times New Roman"/>
-          <w:szCs w:val="28"/>
-        </w:rPr>
-        <w:t>К мероприятиям диагностического контроля можно отнести как оценку состояния объекта на основе его технико-экономических дан</w:t>
-      </w:r>
-      <w:r>
-        <w:rPr>
-          <w:rFonts w:cs="Times New Roman"/>
-          <w:szCs w:val="28"/>
-        </w:rPr>
-        <w:t>ных – экспертную оценку</w:t>
-      </w:r>
-      <w:r>
-        <w:rPr>
-          <w:rFonts w:cs="Times New Roman"/>
-          <w:szCs w:val="28"/>
-        </w:rPr>
-        <w:t>, так и периодически</w:t>
-      </w:r>
-      <w:r>
-        <w:rPr>
-          <w:rFonts w:cs="Times New Roman"/>
-          <w:szCs w:val="28"/>
-        </w:rPr>
-        <w:t>й</w:t>
-      </w:r>
-      <w:r>
-        <w:rPr>
-          <w:rFonts w:cs="Times New Roman"/>
-          <w:szCs w:val="28"/>
-        </w:rPr>
-        <w:t xml:space="preserve"> контроль за состоянием объекта. Другими словами, это диагностические мероприятия по усреднению зафиксированных данных во времени, оценки на их основе состояния объекта и выявление его возможносте</w:t>
-      </w:r>
-      <w:r>
-        <w:rPr>
-          <w:rFonts w:cs="Times New Roman"/>
-          <w:szCs w:val="28"/>
-        </w:rPr>
-        <w:t>й</w:t>
-      </w:r>
-      <w:r>
-        <w:rPr>
-          <w:rFonts w:cs="Times New Roman"/>
-          <w:szCs w:val="28"/>
-        </w:rPr>
-        <w:t xml:space="preserve"> для безавари</w:t>
-      </w:r>
-      <w:r>
-        <w:rPr>
-          <w:rFonts w:cs="Times New Roman"/>
-          <w:szCs w:val="28"/>
-        </w:rPr>
-        <w:t>й</w:t>
-      </w:r>
-      <w:r>
-        <w:rPr>
-          <w:rFonts w:cs="Times New Roman"/>
-          <w:szCs w:val="28"/>
-        </w:rPr>
-        <w:t>но</w:t>
-      </w:r>
-      <w:r>
-        <w:rPr>
-          <w:rFonts w:cs="Times New Roman"/>
-          <w:szCs w:val="28"/>
-        </w:rPr>
-        <w:t>й</w:t>
-      </w:r>
-      <w:r>
-        <w:rPr>
-          <w:rFonts w:cs="Times New Roman"/>
-          <w:szCs w:val="28"/>
-        </w:rPr>
-        <w:t xml:space="preserve"> работы.</w:t>
-      </w:r>
-    </w:p>
-    <w:p>
-      <w:pPr>
-        <w:rPr>
-          <w:rFonts w:cs="Times New Roman"/>
-          <w:szCs w:val="28"/>
-        </w:rPr>
-      </w:pPr>
-      <w:r>
-        <w:rPr>
-          <w:rFonts w:cs="Times New Roman"/>
-          <w:szCs w:val="28"/>
-        </w:rPr>
-        <w:t>Частичные разряды – это локализованны</w:t>
-      </w:r>
-      <w:r>
-        <w:rPr>
-          <w:rFonts w:cs="Times New Roman"/>
-          <w:szCs w:val="28"/>
-        </w:rPr>
-        <w:t>й</w:t>
-      </w:r>
-      <w:r>
-        <w:rPr>
-          <w:rFonts w:cs="Times New Roman"/>
-          <w:szCs w:val="28"/>
-        </w:rPr>
-        <w:t xml:space="preserve"> электрически</w:t>
-      </w:r>
-      <w:r>
-        <w:rPr>
-          <w:rFonts w:cs="Times New Roman"/>
-          <w:szCs w:val="28"/>
-        </w:rPr>
-        <w:t>й</w:t>
-      </w:r>
-      <w:r>
-        <w:rPr>
-          <w:rFonts w:cs="Times New Roman"/>
-          <w:szCs w:val="28"/>
-        </w:rPr>
-        <w:t xml:space="preserve"> разряд, частично шунтирующи</w:t>
-      </w:r>
-      <w:r>
-        <w:rPr>
-          <w:rFonts w:cs="Times New Roman"/>
-          <w:szCs w:val="28"/>
-        </w:rPr>
-        <w:t>й</w:t>
-      </w:r>
-      <w:r>
-        <w:rPr>
-          <w:rFonts w:cs="Times New Roman"/>
-          <w:szCs w:val="28"/>
-        </w:rPr>
-        <w:t xml:space="preserve"> изоляцию между проводниками и которы</w:t>
-      </w:r>
-      <w:r>
-        <w:rPr>
-          <w:rFonts w:cs="Times New Roman"/>
-          <w:szCs w:val="28"/>
-        </w:rPr>
-        <w:t>й</w:t>
-      </w:r>
-      <w:r>
-        <w:rPr>
-          <w:rFonts w:cs="Times New Roman"/>
-          <w:szCs w:val="28"/>
-        </w:rPr>
-        <w:t xml:space="preserve"> может возникать как в прилегающих, так и в неприлегающих к про</w:t>
-      </w:r>
-      <w:r>
-        <w:rPr>
-          <w:rFonts w:cs="Times New Roman"/>
-          <w:szCs w:val="28"/>
-        </w:rPr>
-        <w:t>воднику объемах изоляции.</w:t>
-      </w:r>
-    </w:p>
-    <w:p>
-      <w:pPr>
-        <w:rPr>
-          <w:rFonts w:cs="Times New Roman"/>
-          <w:szCs w:val="28"/>
-        </w:rPr>
-      </w:pPr>
-    </w:p>
-    <w:p>
-      <w:pPr>
         <w:pStyle w:val="Heading2"/>
       </w:pPr>
-      <w:bookmarkStart w:id="5" w:name="_Toc506243307"/>
-      <w:r>
-        <w:t>Внутренний контроль</w:t>
-      </w:r>
-      <w:r>
-        <w:t xml:space="preserve"> и тестирование</w:t>
+      <w:bookmarkStart w:id="5" w:name="_Toc506243306"/>
+      <w:r>
+        <w:t>Физический контроль</w:t>
       </w:r>
       <w:bookmarkEnd w:id="5"/>
     </w:p>
     <w:p>
       <w:pPr>
+        <w:ind w:firstLine="708"/>
+        <w:rPr>
+          <w:bCs/>
+        </w:rPr>
+      </w:pPr>
+      <w:r>
+        <w:rPr>
+          <w:bCs/>
+        </w:rPr>
+        <w:t xml:space="preserve">Для количественной оценки состояния объекта </w:t>
+      </w:r>
+      <w:r>
+        <w:rPr>
+          <w:bCs/>
+        </w:rPr>
+        <w:t>применяют преобразователи, которые преобразу</w:t>
+      </w:r>
+      <w:r>
+        <w:rPr>
+          <w:bCs/>
+        </w:rPr>
+        <w:t>ют физические параметры (температура, давление</w:t>
+      </w:r>
+      <w:r>
+        <w:rPr>
+          <w:bCs/>
+        </w:rPr>
+        <w:t>) в нормированные элект</w:t>
+      </w:r>
+      <w:r>
+        <w:rPr>
+          <w:bCs/>
+        </w:rPr>
+        <w:t xml:space="preserve">рические сигналы. Контроллер </w:t>
+      </w:r>
+      <w:r>
+        <w:rPr>
+          <w:bCs/>
+        </w:rPr>
+        <w:t>измеряет значения э</w:t>
+      </w:r>
+      <w:r>
+        <w:rPr>
+          <w:bCs/>
+        </w:rPr>
+        <w:t>тих сигналов и передает их на пункт управления</w:t>
+      </w:r>
+      <w:r>
+        <w:rPr>
+          <w:bCs/>
+        </w:rPr>
+        <w:t xml:space="preserve"> в цифровом виде в посылках т</w:t>
+      </w:r>
+      <w:r>
+        <w:rPr>
+          <w:bCs/>
+        </w:rPr>
+        <w:t xml:space="preserve">елеизмерений. </w:t>
+      </w:r>
+      <w:r>
+        <w:rPr>
+          <w:bCs/>
+        </w:rPr>
+        <w:t>Программа для ЭВМ может отслеживать уровни приходящи</w:t>
+      </w:r>
+      <w:r>
+        <w:rPr>
+          <w:bCs/>
+        </w:rPr>
+        <w:t xml:space="preserve">х измерений и сигнализировать </w:t>
+      </w:r>
+      <w:r>
+        <w:rPr>
+          <w:bCs/>
+        </w:rPr>
+        <w:t xml:space="preserve">о превышении критического порога. </w:t>
+      </w:r>
+      <w:r>
+        <w:rPr>
+          <w:bCs/>
+        </w:rPr>
+        <w:t>Ниже перечислены основные методы оценки</w:t>
+      </w:r>
+      <w:r>
+        <w:rPr>
+          <w:bCs/>
+        </w:rPr>
+        <w:t xml:space="preserve"> [1]</w:t>
+      </w:r>
+      <w:r>
+        <w:rPr>
+          <w:bCs/>
+        </w:rPr>
+        <w:t>.</w:t>
+      </w:r>
+    </w:p>
+    <w:p>
+      <w:pPr>
+        <w:rPr>
+          <w:bCs/>
+        </w:rPr>
+      </w:pPr>
+      <w:r>
+        <w:rPr>
+          <w:bCs/>
+          <w:i/>
+        </w:rPr>
+        <w:t>Телесигнализация</w:t>
+      </w:r>
+      <w:r>
+        <w:rPr>
+          <w:bCs/>
+        </w:rPr>
+        <w:t>. Используется для дистанцио</w:t>
+      </w:r>
+      <w:r>
+        <w:rPr>
+          <w:bCs/>
+        </w:rPr>
+        <w:t>нного контроля дискретных изме</w:t>
+      </w:r>
+      <w:r>
+        <w:rPr>
+          <w:bCs/>
+        </w:rPr>
+        <w:t>нени</w:t>
+      </w:r>
+      <w:r>
+        <w:rPr>
+          <w:bCs/>
+        </w:rPr>
+        <w:t>й</w:t>
+      </w:r>
+      <w:r>
+        <w:rPr>
+          <w:bCs/>
+        </w:rPr>
+        <w:t xml:space="preserve"> состояния объекта. Для получения данных объект оснащают дат</w:t>
+      </w:r>
+      <w:r>
+        <w:rPr>
+          <w:bCs/>
+        </w:rPr>
+        <w:t xml:space="preserve">чиками. </w:t>
+      </w:r>
+      <w:r>
+        <w:rPr>
+          <w:bCs/>
+        </w:rPr>
+        <w:t>Контроллер опрашивает состояние датчиков и при изменении состояния пер</w:t>
+      </w:r>
+      <w:r>
+        <w:rPr>
+          <w:bCs/>
+        </w:rPr>
+        <w:t xml:space="preserve">едает информацию о событии на </w:t>
+      </w:r>
+      <w:r>
+        <w:rPr>
+          <w:bCs/>
+        </w:rPr>
+        <w:t>пункт управления</w:t>
+      </w:r>
+      <w:r>
+        <w:rPr>
+          <w:bCs/>
+        </w:rPr>
+        <w:t xml:space="preserve"> в корот</w:t>
+      </w:r>
+      <w:r>
+        <w:rPr>
+          <w:bCs/>
+        </w:rPr>
+        <w:t>кой посылке, обычно называемой телесигналом.</w:t>
+      </w:r>
+    </w:p>
+    <w:p>
+      <w:pPr>
+        <w:rPr>
+          <w:bCs/>
+        </w:rPr>
+      </w:pPr>
+      <w:r>
+        <w:rPr>
+          <w:bCs/>
+          <w:i/>
+        </w:rPr>
+        <w:t>Телеизмерения</w:t>
+      </w:r>
+      <w:r>
+        <w:rPr>
+          <w:bCs/>
+        </w:rPr>
+        <w:t xml:space="preserve">. </w:t>
+      </w:r>
+      <w:r>
+        <w:rPr>
+          <w:bCs/>
+        </w:rPr>
+        <w:t>Используют для получения количественно</w:t>
+      </w:r>
+      <w:r>
+        <w:rPr>
+          <w:bCs/>
+        </w:rPr>
+        <w:t>й</w:t>
+      </w:r>
+      <w:r>
+        <w:rPr>
+          <w:bCs/>
+        </w:rPr>
+        <w:t xml:space="preserve"> оценки характеристик контролируемого процесса</w:t>
+      </w:r>
+      <w:r>
+        <w:rPr>
+          <w:bCs/>
+        </w:rPr>
+        <w:t>. Для измере</w:t>
+      </w:r>
+      <w:r>
+        <w:rPr>
+          <w:bCs/>
+        </w:rPr>
+        <w:t>ния на объекте используют преобразователи, которые преобразуют физические параметры в нормированные электрические</w:t>
+      </w:r>
+      <w:r>
+        <w:rPr>
+          <w:bCs/>
+        </w:rPr>
+        <w:t xml:space="preserve"> сигналы. Контроллер </w:t>
+      </w:r>
+      <w:r>
+        <w:rPr>
+          <w:bCs/>
+        </w:rPr>
+        <w:t>измеряет значени</w:t>
+      </w:r>
+      <w:r>
+        <w:rPr>
+          <w:bCs/>
+        </w:rPr>
+        <w:t xml:space="preserve">я этих сигналов и по запросам </w:t>
+      </w:r>
+      <w:r>
+        <w:rPr>
+          <w:bCs/>
+        </w:rPr>
+        <w:t>пункт</w:t>
+      </w:r>
+      <w:r>
+        <w:rPr>
+          <w:bCs/>
+        </w:rPr>
+        <w:t>а</w:t>
+      </w:r>
+      <w:r>
+        <w:rPr>
+          <w:bCs/>
+        </w:rPr>
+        <w:t xml:space="preserve"> управления</w:t>
+      </w:r>
+      <w:r>
+        <w:rPr>
+          <w:bCs/>
+        </w:rPr>
+        <w:t xml:space="preserve"> или спорадически пер</w:t>
+      </w:r>
+      <w:r>
+        <w:rPr>
+          <w:bCs/>
+        </w:rPr>
+        <w:t xml:space="preserve">едает их на </w:t>
+      </w:r>
+      <w:r>
+        <w:rPr>
+          <w:bCs/>
+        </w:rPr>
+        <w:t>пункт управления</w:t>
+      </w:r>
+      <w:r>
+        <w:rPr>
+          <w:bCs/>
+        </w:rPr>
+        <w:t xml:space="preserve"> в цифровом виде. </w:t>
+      </w:r>
+      <w:r>
+        <w:rPr>
+          <w:bCs/>
+        </w:rPr>
+        <w:t xml:space="preserve">Важным параметром </w:t>
+      </w:r>
+      <w:r>
+        <w:rPr>
+          <w:bCs/>
+        </w:rPr>
+        <w:t xml:space="preserve">является точность. </w:t>
+      </w:r>
+      <w:r>
+        <w:rPr>
+          <w:bCs/>
+        </w:rPr>
+        <w:t>Современные системы оснащают 10...14-разрядными АЦП, что позволяет достичь точности измерени</w:t>
+      </w:r>
+      <w:r>
+        <w:rPr>
+          <w:bCs/>
+        </w:rPr>
+        <w:t>й</w:t>
+      </w:r>
+      <w:r>
+        <w:rPr>
+          <w:bCs/>
+        </w:rPr>
+        <w:t xml:space="preserve"> 0,25...0,1%. Дальне</w:t>
+      </w:r>
+      <w:r>
+        <w:rPr>
+          <w:bCs/>
+        </w:rPr>
+        <w:t>й</w:t>
+      </w:r>
+      <w:r>
+        <w:rPr>
+          <w:bCs/>
+        </w:rPr>
+        <w:t>шее повышение точности ограничивается наличием наводок на измерительные цепи</w:t>
+      </w:r>
+      <w:r>
+        <w:rPr>
+          <w:bCs/>
+        </w:rPr>
+        <w:t>.</w:t>
+      </w:r>
+    </w:p>
+    <w:p>
+      <w:pPr>
+        <w:rPr>
+          <w:bCs/>
+        </w:rPr>
+      </w:pPr>
+      <w:r>
+        <w:rPr>
+          <w:bCs/>
+          <w:i/>
+        </w:rPr>
+        <w:t>Телеуправление</w:t>
+      </w:r>
+      <w:r>
+        <w:rPr>
+          <w:bCs/>
+        </w:rPr>
+        <w:t>. При необходимости вмешательства в ход контролируемого процесса оператор посредством ЭВМ выдает в систему команду телеу</w:t>
+      </w:r>
+      <w:r>
+        <w:rPr>
+          <w:bCs/>
+        </w:rPr>
+        <w:t>правления, обеспечивает дистан</w:t>
+      </w:r>
+      <w:r>
+        <w:rPr>
+          <w:bCs/>
+        </w:rPr>
+        <w:t xml:space="preserve">ционное управление объектом контроля. </w:t>
+      </w:r>
+    </w:p>
+    <w:p>
+      <w:pPr>
+        <w:rPr>
+          <w:bCs/>
+        </w:rPr>
+      </w:pPr>
+      <w:r>
+        <w:rPr>
+          <w:bCs/>
+          <w:i/>
+        </w:rPr>
+        <w:lastRenderedPageBreak/>
+        <w:t>Телерегулирование</w:t>
+      </w:r>
+      <w:r>
+        <w:rPr>
+          <w:bCs/>
+        </w:rPr>
+        <w:t>. Обеспечивает дистанционное задание уровня возде</w:t>
+      </w:r>
+      <w:r>
+        <w:rPr>
+          <w:bCs/>
+        </w:rPr>
+        <w:t>й</w:t>
+      </w:r>
+      <w:r>
+        <w:rPr>
+          <w:bCs/>
+        </w:rPr>
+        <w:t>ствия на объект упра</w:t>
+      </w:r>
+      <w:r>
+        <w:rPr>
+          <w:bCs/>
+        </w:rPr>
+        <w:t>вления. Управле</w:t>
+      </w:r>
+      <w:r>
+        <w:rPr>
+          <w:bCs/>
+        </w:rPr>
+        <w:t>ние начинается с задания оператором величины возде</w:t>
+      </w:r>
+      <w:r>
+        <w:rPr>
+          <w:bCs/>
+        </w:rPr>
+        <w:t>й</w:t>
+      </w:r>
+      <w:r>
+        <w:rPr>
+          <w:bCs/>
+        </w:rPr>
+        <w:t>ствия, а затем выдаче</w:t>
+      </w:r>
+      <w:r>
+        <w:rPr>
+          <w:bCs/>
+        </w:rPr>
+        <w:t>й</w:t>
+      </w:r>
+      <w:r>
+        <w:rPr>
+          <w:bCs/>
+        </w:rPr>
+        <w:t xml:space="preserve"> команды с ЭВМ. Команда </w:t>
+      </w:r>
+      <w:r>
+        <w:rPr>
+          <w:bCs/>
+        </w:rPr>
+        <w:t>передается с пункта управления на контролируемы</w:t>
+      </w:r>
+      <w:r>
+        <w:rPr>
+          <w:bCs/>
+        </w:rPr>
+        <w:t>й</w:t>
+      </w:r>
+      <w:r>
+        <w:rPr>
+          <w:bCs/>
+        </w:rPr>
+        <w:t xml:space="preserve"> пункт по каналу связи.</w:t>
+      </w:r>
+    </w:p>
+    <w:p>
+      <w:pPr>
+        <w:rPr>
+          <w:bCs/>
+        </w:rPr>
+      </w:pPr>
+      <w:r>
+        <w:rPr>
+          <w:bCs/>
+        </w:rPr>
+        <w:t xml:space="preserve">К остальным важным измерениям относят </w:t>
+      </w:r>
+      <w:r>
+        <w:rPr>
+          <w:bCs/>
+          <w:i/>
+        </w:rPr>
+        <w:t>диагностический контроль и метод частичных разрядов</w:t>
+      </w:r>
+      <w:r>
+        <w:rPr>
+          <w:bCs/>
+        </w:rPr>
+        <w:t>.</w:t>
+      </w:r>
+      <w:r>
+        <w:rPr>
+          <w:rFonts w:cs="Times New Roman"/>
+          <w:szCs w:val="28"/>
+        </w:rPr>
+        <w:t xml:space="preserve"> Для того, чтобы выявить способность кабеля к дальне</w:t>
+      </w:r>
+      <w:r>
+        <w:rPr>
+          <w:rFonts w:cs="Times New Roman"/>
+          <w:szCs w:val="28"/>
+        </w:rPr>
+        <w:t>й</w:t>
+      </w:r>
+      <w:r>
+        <w:rPr>
+          <w:rFonts w:cs="Times New Roman"/>
+          <w:szCs w:val="28"/>
+        </w:rPr>
+        <w:t>ше</w:t>
+      </w:r>
+      <w:r>
+        <w:rPr>
+          <w:rFonts w:cs="Times New Roman"/>
+          <w:szCs w:val="28"/>
+        </w:rPr>
+        <w:t>й</w:t>
+      </w:r>
+      <w:r>
+        <w:rPr>
+          <w:rFonts w:cs="Times New Roman"/>
+          <w:szCs w:val="28"/>
+        </w:rPr>
+        <w:t xml:space="preserve"> работе, нужны дополнительные меры, к которым относятся различные испытания не прямого возде</w:t>
+      </w:r>
+      <w:r>
+        <w:rPr>
+          <w:rFonts w:cs="Times New Roman"/>
+          <w:szCs w:val="28"/>
+        </w:rPr>
+        <w:t>й</w:t>
+      </w:r>
+      <w:r>
+        <w:rPr>
+          <w:rFonts w:cs="Times New Roman"/>
+          <w:szCs w:val="28"/>
+        </w:rPr>
+        <w:t>ствия на объект и которые называются диагностическими методами.</w:t>
+      </w:r>
+      <w:r>
+        <w:rPr>
+          <w:bCs/>
+        </w:rPr>
+        <w:t xml:space="preserve"> </w:t>
+      </w:r>
+      <w:r>
+        <w:rPr>
+          <w:rFonts w:cs="Times New Roman"/>
+          <w:szCs w:val="28"/>
+        </w:rPr>
+        <w:t>К мероприятиям диагностического контроля можно отнести как оценку состояния объекта на основе его технико-экономических дан</w:t>
+      </w:r>
+      <w:r>
+        <w:rPr>
+          <w:rFonts w:cs="Times New Roman"/>
+          <w:szCs w:val="28"/>
+        </w:rPr>
+        <w:t>ных – экспертную оценку</w:t>
+      </w:r>
+      <w:r>
+        <w:rPr>
+          <w:rFonts w:cs="Times New Roman"/>
+          <w:szCs w:val="28"/>
+        </w:rPr>
+        <w:t>, так и периодически</w:t>
+      </w:r>
+      <w:r>
+        <w:rPr>
+          <w:rFonts w:cs="Times New Roman"/>
+          <w:szCs w:val="28"/>
+        </w:rPr>
+        <w:t>й</w:t>
+      </w:r>
+      <w:r>
+        <w:rPr>
+          <w:rFonts w:cs="Times New Roman"/>
+          <w:szCs w:val="28"/>
+        </w:rPr>
+        <w:t xml:space="preserve"> контроль за состоянием объекта. Другими словами, это диагностические мероприятия по усреднению зафиксированных данных во времени, оценки на их основе состояния объекта и выявление его возможносте</w:t>
+      </w:r>
+      <w:r>
+        <w:rPr>
+          <w:rFonts w:cs="Times New Roman"/>
+          <w:szCs w:val="28"/>
+        </w:rPr>
+        <w:t>й</w:t>
+      </w:r>
+      <w:r>
+        <w:rPr>
+          <w:rFonts w:cs="Times New Roman"/>
+          <w:szCs w:val="28"/>
+        </w:rPr>
+        <w:t xml:space="preserve"> для безавари</w:t>
+      </w:r>
+      <w:r>
+        <w:rPr>
+          <w:rFonts w:cs="Times New Roman"/>
+          <w:szCs w:val="28"/>
+        </w:rPr>
+        <w:t>й</w:t>
+      </w:r>
+      <w:r>
+        <w:rPr>
+          <w:rFonts w:cs="Times New Roman"/>
+          <w:szCs w:val="28"/>
+        </w:rPr>
+        <w:t>но</w:t>
+      </w:r>
+      <w:r>
+        <w:rPr>
+          <w:rFonts w:cs="Times New Roman"/>
+          <w:szCs w:val="28"/>
+        </w:rPr>
+        <w:t>й</w:t>
+      </w:r>
+      <w:r>
+        <w:rPr>
+          <w:rFonts w:cs="Times New Roman"/>
+          <w:szCs w:val="28"/>
+        </w:rPr>
+        <w:t xml:space="preserve"> работы.</w:t>
+      </w:r>
+    </w:p>
+    <w:p>
+      <w:pPr>
+        <w:rPr>
+          <w:rFonts w:cs="Times New Roman"/>
+          <w:szCs w:val="28"/>
+        </w:rPr>
+      </w:pPr>
+      <w:r>
+        <w:rPr>
+          <w:rFonts w:cs="Times New Roman"/>
+          <w:i/>
+          <w:szCs w:val="28"/>
+        </w:rPr>
+        <w:t>Частичные разряды</w:t>
+      </w:r>
+      <w:r>
+        <w:rPr>
+          <w:rFonts w:cs="Times New Roman"/>
+          <w:szCs w:val="28"/>
+        </w:rPr>
+        <w:t xml:space="preserve"> – это локализованны</w:t>
+      </w:r>
+      <w:r>
+        <w:rPr>
+          <w:rFonts w:cs="Times New Roman"/>
+          <w:szCs w:val="28"/>
+        </w:rPr>
+        <w:t>й</w:t>
+      </w:r>
+      <w:r>
+        <w:rPr>
+          <w:rFonts w:cs="Times New Roman"/>
+          <w:szCs w:val="28"/>
+        </w:rPr>
+        <w:t xml:space="preserve"> электрически</w:t>
+      </w:r>
+      <w:r>
+        <w:rPr>
+          <w:rFonts w:cs="Times New Roman"/>
+          <w:szCs w:val="28"/>
+        </w:rPr>
+        <w:t>й</w:t>
+      </w:r>
+      <w:r>
+        <w:rPr>
+          <w:rFonts w:cs="Times New Roman"/>
+          <w:szCs w:val="28"/>
+        </w:rPr>
+        <w:t xml:space="preserve"> разряд, частично шунтирующи</w:t>
+      </w:r>
+      <w:r>
+        <w:rPr>
+          <w:rFonts w:cs="Times New Roman"/>
+          <w:szCs w:val="28"/>
+        </w:rPr>
+        <w:t>й</w:t>
+      </w:r>
+      <w:r>
+        <w:rPr>
+          <w:rFonts w:cs="Times New Roman"/>
+          <w:szCs w:val="28"/>
+        </w:rPr>
+        <w:t xml:space="preserve"> изоляцию между проводниками и которы</w:t>
+      </w:r>
+      <w:r>
+        <w:rPr>
+          <w:rFonts w:cs="Times New Roman"/>
+          <w:szCs w:val="28"/>
+        </w:rPr>
+        <w:t>й</w:t>
+      </w:r>
+      <w:r>
+        <w:rPr>
+          <w:rFonts w:cs="Times New Roman"/>
+          <w:szCs w:val="28"/>
+        </w:rPr>
+        <w:t xml:space="preserve"> может возникать как в прилегающих, так и в неприлегающих к про</w:t>
+      </w:r>
+      <w:r>
+        <w:rPr>
+          <w:rFonts w:cs="Times New Roman"/>
+          <w:szCs w:val="28"/>
+        </w:rPr>
+        <w:t>воднику объемах изоляции.</w:t>
+      </w:r>
+    </w:p>
+    <w:p>
+      <w:pPr>
+        <w:rPr>
+          <w:rFonts w:cs="Times New Roman"/>
+          <w:szCs w:val="28"/>
+        </w:rPr>
+      </w:pPr>
+    </w:p>
+    <w:p>
+      <w:pPr>
+        <w:pStyle w:val="Heading2"/>
+      </w:pPr>
+      <w:bookmarkStart w:id="6" w:name="_Toc506243307"/>
+      <w:r>
+        <w:t>Внутренний контроль</w:t>
+      </w:r>
+      <w:r>
+        <w:t xml:space="preserve"> и тестирование</w:t>
+      </w:r>
+      <w:bookmarkEnd w:id="6"/>
+    </w:p>
+    <w:p>
+      <w:pPr>
+        <w:ind w:firstLine="708"/>
         <w:rPr>
           <w:rFonts w:cs="Times New Roman"/>
           <w:szCs w:val="28"/>
@@ -4099,7 +4226,22 @@
           <w:rFonts w:cs="Times New Roman"/>
           <w:szCs w:val="28"/>
         </w:rPr>
-        <w:t>В мультиплексных и регенерационных секциях, в трактах виртуальных контейнеров используется избыточный код битового чередуемого паритета BI</w:t>
+        <w:t xml:space="preserve">В мультиплексных и регенерационных секциях, в трактах виртуальных контейнеров используется </w:t>
+      </w:r>
+      <w:r>
+        <w:rPr>
+          <w:rFonts w:cs="Times New Roman"/>
+          <w:i/>
+          <w:szCs w:val="28"/>
+        </w:rPr>
+        <w:t>избыточный код битового чередуемого паритета</w:t>
+      </w:r>
+      <w:r>
+        <w:rPr>
+          <w:rFonts w:cs="Times New Roman"/>
+          <w:szCs w:val="28"/>
+        </w:rPr>
+        <w:t xml:space="preserve"> BI</w:t>
       </w:r>
       <w:r>
         <w:rPr>
@@ -4256,23 +4398,101 @@
       <w:pPr>
         <w:pStyle w:val="Heading1"/>
       </w:pPr>
-      <w:bookmarkStart w:id="6" w:name="_Toc506243308"/>
+      <w:bookmarkStart w:id="7" w:name="_Toc506243308"/>
       <w:r>
         <w:lastRenderedPageBreak/>
         <w:t>Вывод</w:t>
       </w:r>
-      <w:bookmarkEnd w:id="6"/>
+      <w:bookmarkEnd w:id="7"/>
     </w:p>
     <w:p>
-      <w:r>
-        <w:rPr>
-          <w:rFonts w:cs="Times New Roman"/>
-          <w:szCs w:val="28"/>
-        </w:rPr>
-        <w:t>фыв</w:t>
-      </w:r>
-      <w:bookmarkStart w:id="7" w:name="_GoBack"/>
-      <w:bookmarkEnd w:id="7"/>
+      <w:pPr>
+        <w:ind w:firstLine="708"/>
+      </w:pPr>
+      <w:r>
+        <w:rPr>
+          <w:rFonts w:cs="Times New Roman"/>
+          <w:szCs w:val="28"/>
+        </w:rPr>
+        <w:t>Таким образом, СЦИ –</w:t>
+      </w:r>
+      <w:r>
+        <w:rPr>
+          <w:rFonts w:cs="Times New Roman"/>
+          <w:szCs w:val="28"/>
+        </w:rPr>
+        <w:t xml:space="preserve"> синхронная цифровая иерархия, представляет из себя многоуровневую систему передачи данных, которая обеспечивает выполнение задач мультиплексирования, коммутации, </w:t>
+      </w:r>
+      <w:r>
+        <w:rPr>
+          <w:rFonts w:cs="Times New Roman"/>
+          <w:szCs w:val="28"/>
+        </w:rPr>
+        <w:t>транспортирования</w:t>
+      </w:r>
+      <w:r>
+        <w:rPr>
+          <w:rFonts w:cs="Times New Roman"/>
+          <w:szCs w:val="28"/>
+        </w:rPr>
+        <w:t xml:space="preserve"> данных. Обеспечение качества передачи может и должно осущест</w:t>
+      </w:r>
+      <w:r>
+        <w:rPr>
+          <w:rFonts w:cs="Times New Roman"/>
+          <w:szCs w:val="28"/>
+        </w:rPr>
+        <w:t xml:space="preserve">вляться на нескольких уровнях. Во-первых, </w:t>
+      </w:r>
+      <w:r>
+        <w:rPr>
+          <w:rFonts w:cs="Times New Roman"/>
+          <w:szCs w:val="28"/>
+        </w:rPr>
+        <w:t>на физическом уровне передачи данных должен проходить контроль оборудования, необходимая сигнализация,</w:t>
+      </w:r>
+      <w:r>
+        <w:rPr>
+          <w:rFonts w:cs="Times New Roman"/>
+          <w:szCs w:val="28"/>
+        </w:rPr>
+        <w:t xml:space="preserve"> такая как телесигнализация и телеизмерения,</w:t>
+      </w:r>
+      <w:r>
+        <w:rPr>
+          <w:rFonts w:cs="Times New Roman"/>
+          <w:szCs w:val="28"/>
+        </w:rPr>
+        <w:t xml:space="preserve"> регулярное и </w:t>
+      </w:r>
+      <w:r>
+        <w:rPr>
+          <w:rFonts w:cs="Times New Roman"/>
+          <w:szCs w:val="28"/>
+        </w:rPr>
+        <w:t>регламентированное техническое обслуживание,</w:t>
+      </w:r>
+      <w:r>
+        <w:rPr>
+          <w:rFonts w:cs="Times New Roman"/>
+          <w:szCs w:val="28"/>
+        </w:rPr>
+        <w:t xml:space="preserve"> и технический контроль</w:t>
+      </w:r>
+      <w:r>
+        <w:rPr>
+          <w:rFonts w:cs="Times New Roman"/>
+          <w:szCs w:val="28"/>
+        </w:rPr>
+        <w:t xml:space="preserve">. </w:t>
+      </w:r>
+      <w:r>
+        <w:rPr>
+          <w:rFonts w:cs="Times New Roman"/>
+          <w:szCs w:val="28"/>
+        </w:rPr>
+        <w:t>Во-вторых, должны проводиться мероприятия внутреннего контроля, а также всевозможное тестирования – функциональное, стрессовое и логическое. Выполнения данных мероприятий в комплексе повышает отказоустойчивость и надежность системы в целом.</w:t>
+      </w:r>
     </w:p>
     <w:p>
       <w:pPr>
@@ -4311,26 +4531,142 @@
     </w:p>
     <w:p>
       <w:pPr>
-        <w:rPr>
-          <w:rFonts w:cs="Times New Roman"/>
-          <w:szCs w:val="28"/>
-        </w:rPr>
-      </w:pPr>
+        <w:pStyle w:val="MainStyle"/>
+        <w:numPr>
+          <w:ilvl w:val="0"/>
+          <w:numId w:val="2"/>
+        </w:numPr>
+        <w:spacing w:after="0" w:line="360" w:lineRule="auto"/>
+        <w:ind w:left="459" w:hanging="459"/>
+      </w:pPr>
+      <w:r>
+        <w:rPr>
+          <w:rFonts w:eastAsia="Arial Unicode MS" w:cs="Arial Unicode MS"/>
+        </w:rPr>
+        <w:t>С.И. Чичев</w:t>
+      </w:r>
+      <w:r>
+        <w:rPr>
+          <w:rFonts w:eastAsia="Arial Unicode MS" w:cs="Arial Unicode MS"/>
+        </w:rPr>
+        <w:t xml:space="preserve">. </w:t>
+      </w:r>
+      <w:r>
+        <w:t xml:space="preserve">Система контроля и управления электрическим оборудование </w:t>
+      </w:r>
+      <w:r>
+        <w:t>подстанций. –</w:t>
+      </w:r>
+      <w:r>
+        <w:t xml:space="preserve"> </w:t>
+      </w:r>
+      <w:r>
+        <w:t>М. И</w:t>
+      </w:r>
+      <w:r>
+        <w:t xml:space="preserve">здательский дом «Спектр», </w:t>
+      </w:r>
+      <w:r>
+        <w:t>2011. –</w:t>
+      </w:r>
+      <w:r>
+        <w:t xml:space="preserve"> 140</w:t>
+      </w:r>
+      <w:r>
+        <w:t xml:space="preserve"> с.</w:t>
+      </w:r>
+      <w:r>
+        <w:rPr>
+          <w:rFonts w:asciiTheme="minorHAnsi" w:hAnsiTheme="minorHAnsi"/>
+          <w:sz w:val="22"/>
+        </w:rPr>
+        <w:t xml:space="preserve"> </w:t>
+      </w:r>
     </w:p>
     <w:p>
       <w:pPr>
-        <w:ind w:left="360"/>
+        <w:pStyle w:val="MainStyle"/>
+        <w:numPr>
+          <w:ilvl w:val="0"/>
+          <w:numId w:val="2"/>
+        </w:numPr>
+        <w:spacing w:after="0" w:line="360" w:lineRule="auto"/>
+        <w:ind w:left="459" w:hanging="459"/>
+      </w:pPr>
+      <w:r>
+        <w:t xml:space="preserve">Синхронная цифровая иерархия SDH </w:t>
+      </w:r>
+      <w:r>
+        <w:t xml:space="preserve">[Электронный ресурс]. – Режим доступа: </w:t>
+      </w:r>
+      <w:r>
+        <w:t>http://masters.donntu.org/2007/kita/lapikova/library/article_5.htm</w:t>
+      </w:r>
+      <w:r>
+        <w:t xml:space="preserve"> </w:t>
+      </w:r>
+      <w:r>
+        <w:t xml:space="preserve">свободный. Язык русский (дата обращения </w:t>
+      </w:r>
+      <w:r>
+        <w:t>23.</w:t>
+      </w:r>
+      <w:r>
+        <w:t>0</w:t>
+      </w:r>
+      <w:r>
+        <w:t>2.2018</w:t>
+      </w:r>
+      <w:r>
+        <w:t>)</w:t>
+      </w:r>
+      <w:r>
         <w:rPr>
           <w:rFonts w:asciiTheme="minorHAnsi" w:hAnsiTheme="minorHAnsi"/>
           <w:sz w:val="22"/>
         </w:rPr>
-      </w:pPr>
-      <w:r>
-        <w:rPr>
-          <w:rFonts w:cs="Times New Roman"/>
-          <w:szCs w:val="28"/>
-        </w:rPr>
-        <w:t>Определение частоты [Электронный ресурс]. – Режим доступа: https://dic.academic.ru/dic.nsf/ntes/5486/ЧАСТОТА свободный. Язык русский (дата обращения 25.10.2017)</w:t>
+        <w:t xml:space="preserve"> </w:t>
+      </w:r>
+    </w:p>
+    <w:p>
+      <w:pPr>
+        <w:pStyle w:val="MainStyle"/>
+        <w:numPr>
+          <w:ilvl w:val="0"/>
+          <w:numId w:val="2"/>
+        </w:numPr>
+        <w:spacing w:after="0" w:line="360" w:lineRule="auto"/>
+        <w:ind w:left="459" w:hanging="459"/>
+      </w:pPr>
+      <w:r>
+        <w:t xml:space="preserve">Синхронная цифровая иерархия </w:t>
+      </w:r>
+      <w:r>
+        <w:t xml:space="preserve">[Электронный ресурс]. – Режим доступа: </w:t>
+      </w:r>
+      <w:r>
+        <w:t xml:space="preserve">https://ru.wikipedia.org/wiki/Синхронная_цифровая_иерархия </w:t>
+      </w:r>
+      <w:r>
+        <w:t xml:space="preserve">свободный. Язык русский (дата обращения </w:t>
+      </w:r>
+      <w:r>
+        <w:t>2</w:t>
+      </w:r>
+      <w:r>
+        <w:t>1</w:t>
+      </w:r>
+      <w:r>
+        <w:t>.</w:t>
+      </w:r>
+      <w:r>
+        <w:t>0</w:t>
+      </w:r>
+      <w:r>
+        <w:t>2.2018</w:t>
+      </w:r>
+      <w:r>
+        <w:t>)</w:t>
       </w:r>
       <w:r>
         <w:rPr>
@@ -4342,19 +4678,60 @@
     </w:p>
     <w:p>
       <w:pPr>
-        <w:ind w:left="360"/>
+        <w:pStyle w:val="MainStyle"/>
+        <w:numPr>
+          <w:ilvl w:val="0"/>
+          <w:numId w:val="2"/>
+        </w:numPr>
+        <w:spacing w:after="0" w:line="360" w:lineRule="auto"/>
+        <w:ind w:left="459" w:hanging="459"/>
+      </w:pPr>
+      <w:r>
+        <w:t>Слои транспортной сети</w:t>
+      </w:r>
+      <w:r>
+        <w:t xml:space="preserve"> </w:t>
+      </w:r>
+      <w:r>
+        <w:t xml:space="preserve">[Электронный ресурс]. – Режим доступа: </w:t>
+      </w:r>
+      <w:r>
+        <w:t xml:space="preserve">http://crypto.pp.ua/2012/06/sloi-transportnoj-seti/ </w:t>
+      </w:r>
+      <w:r>
+        <w:t xml:space="preserve">свободный. Язык русский (дата обращения </w:t>
+      </w:r>
+      <w:r>
+        <w:t>19</w:t>
+      </w:r>
+      <w:r>
+        <w:t>.</w:t>
+      </w:r>
+      <w:r>
+        <w:t>0</w:t>
+      </w:r>
+      <w:r>
+        <w:t>2.2018</w:t>
+      </w:r>
+      <w:r>
+        <w:t>)</w:t>
+      </w:r>
+      <w:r>
         <w:rPr>
           <w:rFonts w:asciiTheme="minorHAnsi" w:hAnsiTheme="minorHAnsi"/>
           <w:sz w:val="22"/>
         </w:rPr>
-      </w:pPr>
-      <w:r>
+        <w:t xml:space="preserve"> </w:t>
+      </w:r>
+    </w:p>
+    <w:p>
+      <w:pPr>
+        <w:ind w:left="360"/>
         <w:rPr>
           <w:rFonts w:asciiTheme="minorHAnsi" w:hAnsiTheme="minorHAnsi"/>
           <w:sz w:val="22"/>
         </w:rPr>
-        <w:t>http://crypto.pp.ua/2012/06/sloi-transportnoj-seti/</w:t>
-      </w:r>
+      </w:pPr>
     </w:p>
     <w:p>
       <w:pPr>
@@ -4362,52 +4739,6 @@
         <w:rPr>
           <w:rFonts w:asciiTheme="minorHAnsi" w:hAnsiTheme="minorHAnsi"/>
           <w:sz w:val="22"/>
-          <w:lang w:val="en-US"/>
-        </w:rPr>
-      </w:pPr>
-      <w:r>
-        <w:rPr>
-          <w:rFonts w:asciiTheme="minorHAnsi" w:hAnsiTheme="minorHAnsi"/>
-          <w:sz w:val="22"/>
-        </w:rPr>
-        <w:t>https://ru.wikipedia.org/wiki/Синхронная_цифровая_иерархия</w:t>
-      </w:r>
-    </w:p>
-    <w:p>
-      <w:pPr>
-        <w:ind w:left="360"/>
-        <w:rPr>
-          <w:rFonts w:asciiTheme="minorHAnsi" w:hAnsiTheme="minorHAnsi"/>
-          <w:sz w:val="22"/>
-          <w:lang w:val="en-US"/>
-        </w:rPr>
-      </w:pPr>
-      <w:r>
-        <w:rPr>
-          <w:rFonts w:asciiTheme="minorHAnsi" w:hAnsiTheme="minorHAnsi"/>
-          <w:sz w:val="22"/>
-          <w:lang w:val="en-US"/>
-        </w:rPr>
-        <w:t>http://masters.donntu.org/2007/kita/lapikova/library/article_5.htm</w:t>
-      </w:r>
-    </w:p>
-    <w:p>
-      <w:pPr>
-        <w:ind w:left="360"/>
-        <w:rPr>
-          <w:rFonts w:asciiTheme="minorHAnsi" w:hAnsiTheme="minorHAnsi"/>
-          <w:sz w:val="22"/>
-          <w:lang w:val="en-US"/>
-        </w:rPr>
-      </w:pPr>
-    </w:p>
-    <w:p>
-      <w:pPr>
-        <w:ind w:left="360"/>
-        <w:rPr>
-          <w:rFonts w:asciiTheme="minorHAnsi" w:hAnsiTheme="minorHAnsi"/>
-          <w:sz w:val="22"/>
-          <w:lang w:val="en-US"/>
         </w:rPr>
       </w:pPr>
     </w:p>
@@ -4516,7 +4847,7 @@
         <w:rStyle w:val="PageNumber"/>
         <w:noProof/>
       </w:rPr>
-      <w:t>9</w:t>
+      <w:t>3</w:t>
     </w:r>
     <w:r>
       <w:rPr>
@@ -4617,11 +4948,11 @@
   <w:abstractNum w:abstractNumId="1">
     <w:nsid w:val="00000002"/>
     <w:multiLevelType w:val="hybridMultilevel"/>
-    <w:tmpl w:val="00000002"/>
-    <w:lvl w:ilvl="0" w:tplc="00000065">
-      <w:start w:val="1"/>
-      <w:numFmt w:val="bullet"/>
-      <w:lvlText w:val="•"/>
+    <w:tmpl w:val="84066FA0"/>
+    <w:lvl w:ilvl="0" w:tplc="0809000F">
+      <w:start w:val="1"/>
+      <w:numFmt w:val="decimal"/>
+      <w:lvlText w:val="%1."/>
       <w:lvlJc w:val="left"/>
       <w:pPr>
         <w:ind w:left="720" w:hanging="360"/>
@@ -5919,7 +6250,7 @@
   <w:style w:type="paragraph" w:default="1" w:styleId="Normal">
     <w:name w:val="Normal"/>
     <w:qFormat/>
-    <w:rsid w:val="00A83BE6"/>
+    <w:rsid w:val="00C3431E"/>
     <w:pPr>
       <w:spacing w:line="360" w:lineRule="auto"/>
       <w:jc w:val="both"/>
@@ -6546,6 +6877,61 @@
       <w:sz w:val="28"/>
     </w:rPr>
   </w:style>
+  <w:style w:type="paragraph" w:customStyle="1" w:styleId="BodyA">
+    <w:name w:val="Body A"/>
+    <w:rsid w:val="00C3431E"/>
+    <w:pPr>
+      <w:pBdr>
+        <w:top w:val="nil"/>
+        <w:left w:val="nil"/>
+        <w:bottom w:val="nil"/>
+        <w:right w:val="nil"/>
+        <w:between w:val="nil"/>
+        <w:bar w:val="nil"/>
+      </w:pBdr>
+      <w:spacing w:after="0" w:line="360" w:lineRule="auto"/>
+      <w:jc w:val="both"/>
+    </w:pPr>
+    <w:rPr>
+      <w:rFonts w:ascii="Times New Roman" w:eastAsia="Arial Unicode MS" w:hAnsi="Times New Roman" w:cs="Arial Unicode MS"/>
+      <w:color w:val="000000"/>
+      <w:sz w:val="28"/>
+      <w:szCs w:val="28"/>
+      <w:u w:color="000000"/>
+      <w:bdr w:val="nil"/>
+      <w:lang w:eastAsia="en-GB"/>
+    </w:rPr>
+  </w:style>
+  <w:style w:type="character" w:customStyle="1" w:styleId="None">
+    <w:name w:val="None"/>
+    <w:rsid w:val="00C3431E"/>
+  </w:style>
+  <w:style w:type="paragraph" w:customStyle="1" w:styleId="MainStyle">
+    <w:name w:val="MainStyle"/>
+    <w:basedOn w:val="Normal"/>
+    <w:qFormat/>
+    <w:rsid w:val="00C3431E"/>
+    <w:pPr>
+      <w:pBdr>
+        <w:top w:val="nil"/>
+        <w:left w:val="nil"/>
+        <w:bottom w:val="nil"/>
+        <w:right w:val="nil"/>
+        <w:between w:val="nil"/>
+        <w:bar w:val="nil"/>
+      </w:pBdr>
+      <w:spacing w:after="120" w:line="240" w:lineRule="auto"/>
+      <w:ind w:left="57" w:right="57" w:firstLine="709"/>
+    </w:pPr>
+    <w:rPr>
+      <w:rFonts w:eastAsia="Times New Roman" w:cs="Times New Roman"/>
+      <w:color w:val="000000"/>
+      <w:szCs w:val="28"/>
+      <w:u w:color="000000"/>
+      <w:bdr w:val="nil"/>
+      <w:lang w:eastAsia="en-GB"/>
+    </w:rPr>
+  </w:style>
 </w:styles>
 </file>
 
@@ -6839,7 +7225,7 @@
 </file>
 
 <file path=customXml/itemProps1.xml><?xml version="1.0" encoding="utf-8"?>
-<ds:datastoreItem xmlns:ds="http://schemas.openxmlformats.org/officeDocument/2006/customXml" ds:itemID="{1E796F8C-B52D-0044-A56C-0DDD5C468314}">
+<ds:datastoreItem xmlns:ds="http://schemas.openxmlformats.org/officeDocument/2006/customXml" ds:itemID="{42354951-B125-2944-961E-2C4C75DF8AE6}">
   <ds:schemaRefs>
     <ds:schemaRef ds:uri="http://schemas.openxmlformats.org/officeDocument/2006/bibliography"/>
   </ds:schemaRefs>

</xml_diff>